<commit_message>
Setting conditions, Putting values, variables,etc.... in the same line
</commit_message>
<xml_diff>
--- a/2 - Extra Tools for HTML⧸CSS/3 - JavaScript/1 - Theory/10 - Functions.docx
+++ b/2 - Extra Tools for HTML⧸CSS/3 - JavaScript/1 - Theory/10 - Functions.docx
@@ -54,7 +54,21 @@
           <w:sz w:val="36"/>
           <w:szCs w:val="36"/>
         </w:rPr>
-        <w:t xml:space="preserve">allows us to </w:t>
+        <w:t>allows us to</w:t>
+      </w:r>
+      <w:r>
+        <w:rPr>
+          <w:sz w:val="36"/>
+          <w:szCs w:val="36"/>
+        </w:rPr>
+        <w:t xml:space="preserve"> not only</w:t>
+      </w:r>
+      <w:r>
+        <w:rPr>
+          <w:sz w:val="36"/>
+          <w:szCs w:val="36"/>
+        </w:rPr>
+        <w:t xml:space="preserve"> </w:t>
       </w:r>
       <w:r>
         <w:rPr>
@@ -75,23 +89,37 @@
           <w:sz w:val="36"/>
           <w:szCs w:val="36"/>
         </w:rPr>
-        <w:t xml:space="preserve"> However, </w:t>
-      </w:r>
-      <w:proofErr w:type="gramStart"/>
-      <w:r>
-        <w:rPr>
-          <w:sz w:val="36"/>
-          <w:szCs w:val="36"/>
-        </w:rPr>
-        <w:t>We</w:t>
-      </w:r>
-      <w:proofErr w:type="gramEnd"/>
-      <w:r>
-        <w:rPr>
-          <w:sz w:val="36"/>
-          <w:szCs w:val="36"/>
-        </w:rPr>
-        <w:t xml:space="preserve"> can further customize it and even create brand new Functions.</w:t>
+        <w:t xml:space="preserve"> </w:t>
+      </w:r>
+      <w:r>
+        <w:rPr>
+          <w:sz w:val="36"/>
+          <w:szCs w:val="36"/>
+        </w:rPr>
+        <w:t xml:space="preserve">But </w:t>
+      </w:r>
+      <w:r>
+        <w:rPr>
+          <w:sz w:val="36"/>
+          <w:szCs w:val="36"/>
+        </w:rPr>
+        <w:t xml:space="preserve">We can further customize </w:t>
+      </w:r>
+      <w:r>
+        <w:rPr>
+          <w:sz w:val="36"/>
+          <w:szCs w:val="36"/>
+        </w:rPr>
+        <w:t>the tools</w:t>
+      </w:r>
+      <w:bookmarkStart w:id="0" w:name="_GoBack"/>
+      <w:bookmarkEnd w:id="0"/>
+      <w:r>
+        <w:rPr>
+          <w:sz w:val="36"/>
+          <w:szCs w:val="36"/>
+        </w:rPr>
+        <w:t xml:space="preserve"> and even create brand new Functions.</w:t>
       </w:r>
     </w:p>
     <w:p>
@@ -294,14 +322,8 @@
           <w:sz w:val="36"/>
           <w:szCs w:val="36"/>
         </w:rPr>
-        <w:t>String</w:t>
-      </w:r>
-      <w:r>
-        <w:rPr>
-          <w:sz w:val="36"/>
-          <w:szCs w:val="36"/>
-        </w:rPr>
-        <w:t>(</w:t>
+        <w:lastRenderedPageBreak/>
+        <w:t>String(</w:t>
       </w:r>
       <w:proofErr w:type="gramEnd"/>
       <w:r>
@@ -309,38 +331,8 @@
           <w:sz w:val="36"/>
           <w:szCs w:val="36"/>
         </w:rPr>
-        <w:t>) : We put values/Stored Values inside,</w:t>
-      </w:r>
-      <w:r>
-        <w:rPr>
-          <w:sz w:val="36"/>
-          <w:szCs w:val="36"/>
-        </w:rPr>
-        <w:t xml:space="preserve"> Changing</w:t>
-      </w:r>
-      <w:r>
-        <w:rPr>
-          <w:sz w:val="36"/>
-          <w:szCs w:val="36"/>
-        </w:rPr>
-        <w:t xml:space="preserve"> The data type to </w:t>
-      </w:r>
-      <w:r>
-        <w:rPr>
-          <w:sz w:val="36"/>
-          <w:szCs w:val="36"/>
-        </w:rPr>
-        <w:t>string</w:t>
-      </w:r>
-      <w:r>
-        <w:rPr>
-          <w:sz w:val="36"/>
-          <w:szCs w:val="36"/>
-        </w:rPr>
-        <w:t>.</w:t>
-      </w:r>
-      <w:bookmarkStart w:id="0" w:name="_GoBack"/>
-      <w:bookmarkEnd w:id="0"/>
+        <w:t>) : We put values/Stored Values inside, Changing The data type to string.</w:t>
+      </w:r>
     </w:p>
     <w:sectPr>
       <w:pgSz w:w="12240" w:h="15840"/>

</xml_diff>